<commit_message>
English version on process
</commit_message>
<xml_diff>
--- a/Documento final Space Apps Challenge 2017. Proyecto Hábitar Español.docx
+++ b/Documento final Space Apps Challenge 2017. Proyecto Hábitar Español.docx
@@ -8596,15 +8596,7 @@
           <w:rFonts w:ascii="Calibri" w:eastAsia="Calibri" w:hAnsi="Calibri" w:cs="Calibri"/>
           <w:lang w:val="es-AR"/>
         </w:rPr>
-        <w:t xml:space="preserve">mo por ejemplo la adherencia, </w:t>
-      </w:r>
-      <w:bookmarkStart w:id="16" w:name="_GoBack"/>
-      <w:r>
-        <w:rPr>
-          <w:rFonts w:ascii="Calibri" w:eastAsia="Calibri" w:hAnsi="Calibri" w:cs="Calibri"/>
-          <w:lang w:val="es-AR"/>
-        </w:rPr>
-        <w:t>sí</w:t>
+        <w:t>mo por ejemplo la adherencia, sí</w:t>
       </w:r>
       <w:r>
         <w:rPr>
@@ -8613,7 +8605,6 @@
         </w:rPr>
         <w:t xml:space="preserve"> se asemejan mucho a minerales terrestres como mencionamos anteriormente.</w:t>
       </w:r>
-      <w:bookmarkEnd w:id="16"/>
     </w:p>
     <w:p>
       <w:pPr>
@@ -8816,7 +8807,7 @@
           <w:lang w:val="es-AR"/>
         </w:rPr>
       </w:pPr>
-      <w:bookmarkStart w:id="17" w:name="_Toc481422975"/>
+      <w:bookmarkStart w:id="16" w:name="_Toc481422975"/>
       <w:r>
         <w:rPr>
           <w:lang w:val="es-AR"/>
@@ -8830,7 +8821,7 @@
         </w:rPr>
         <w:t xml:space="preserve"> de los percloratos</w:t>
       </w:r>
-      <w:bookmarkEnd w:id="17"/>
+      <w:bookmarkEnd w:id="16"/>
     </w:p>
     <w:p>
       <w:pPr>
@@ -9331,14 +9322,14 @@
           <w:lang w:val="es-AR"/>
         </w:rPr>
       </w:pPr>
-      <w:bookmarkStart w:id="18" w:name="_Toc481422976"/>
+      <w:bookmarkStart w:id="17" w:name="_Toc481422976"/>
       <w:r>
         <w:rPr>
           <w:lang w:val="es-AR"/>
         </w:rPr>
         <w:t>Sustentabilidad ecosistema</w:t>
       </w:r>
-      <w:bookmarkEnd w:id="18"/>
+      <w:bookmarkEnd w:id="17"/>
     </w:p>
     <w:p>
       <w:pPr>
@@ -9483,14 +9474,14 @@
           <w:lang w:val="es-AR"/>
         </w:rPr>
       </w:pPr>
-      <w:bookmarkStart w:id="19" w:name="_Toc481422977"/>
+      <w:bookmarkStart w:id="18" w:name="_Toc481422977"/>
       <w:r>
         <w:rPr>
           <w:lang w:val="es-AR"/>
         </w:rPr>
         <w:t>Planificación de la misión y simulación</w:t>
       </w:r>
-      <w:bookmarkEnd w:id="19"/>
+      <w:bookmarkEnd w:id="18"/>
     </w:p>
     <w:p>
       <w:pPr>
@@ -9748,7 +9739,7 @@
           <w:lang w:val="es-AR"/>
         </w:rPr>
       </w:pPr>
-      <w:bookmarkStart w:id="20" w:name="_Toc481422978"/>
+      <w:bookmarkStart w:id="19" w:name="_Toc481422978"/>
       <w:r>
         <w:rPr>
           <w:lang w:val="es-AR"/>
@@ -9773,7 +9764,7 @@
         </w:rPr>
         <w:t xml:space="preserve"> y futura Colonia</w:t>
       </w:r>
-      <w:bookmarkEnd w:id="20"/>
+      <w:bookmarkEnd w:id="19"/>
     </w:p>
     <w:p>
       <w:pPr>
@@ -10146,7 +10137,7 @@
           <w:lang w:val="es-AR"/>
         </w:rPr>
       </w:pPr>
-      <w:bookmarkStart w:id="21" w:name="_Toc481422979"/>
+      <w:bookmarkStart w:id="20" w:name="_Toc481422979"/>
       <w:r>
         <w:rPr>
           <w:lang w:val="es-AR"/>
@@ -10159,7 +10150,7 @@
         </w:rPr>
         <w:t>Havens: Refugios temporales</w:t>
       </w:r>
-      <w:bookmarkEnd w:id="21"/>
+      <w:bookmarkEnd w:id="20"/>
     </w:p>
     <w:p>
       <w:pPr>
@@ -10454,13 +10445,145 @@
           <w:lang w:val="es-AR"/>
         </w:rPr>
       </w:pPr>
-      <w:bookmarkStart w:id="22" w:name="_Toc481422980"/>
+      <w:bookmarkStart w:id="21" w:name="_Toc481422980"/>
       <w:r>
         <w:rPr>
           <w:lang w:val="es-AR"/>
         </w:rPr>
         <w:t>HAVEN-Alpha</w:t>
       </w:r>
+      <w:bookmarkEnd w:id="21"/>
+    </w:p>
+    <w:p>
+      <w:pPr>
+        <w:rPr>
+          <w:lang w:val="es-AR"/>
+        </w:rPr>
+      </w:pPr>
+      <w:r>
+        <w:rPr>
+          <w:lang w:val="es-AR"/>
+        </w:rPr>
+        <w:t>Será el Habitáculo p</w:t>
+      </w:r>
+      <w:r>
+        <w:rPr>
+          <w:lang w:val="es-AR"/>
+        </w:rPr>
+        <w:t>ara la estadía de los Colonos</w:t>
+      </w:r>
+      <w:r>
+        <w:rPr>
+          <w:lang w:val="es-AR"/>
+        </w:rPr>
+        <w:t>. Cuenta con un comedor, habitaciones de camas literas dispuestas de a dos astronautas en paredes contiguas y dentro de estas segundas existen paredes retráctiles tipo fuelles que permiten plegarse y formar una sala común en el medio para recreación y/o comedor. Todas las camas cuentan con una p</w:t>
+      </w:r>
+      <w:r>
+        <w:rPr>
+          <w:lang w:val="es-AR"/>
+        </w:rPr>
+        <w:t xml:space="preserve">ersiana retráctil hacia arriba estilo Roll up banner </w:t>
+      </w:r>
+      <w:r>
+        <w:rPr>
+          <w:lang w:val="es-AR"/>
+        </w:rPr>
+        <w:t xml:space="preserve">de tipo black-out que permitan obtener mayor privacidad y menor luminiscencia para el descanso. Contará </w:t>
+      </w:r>
+      <w:r>
+        <w:rPr>
+          <w:lang w:val="es-AR"/>
+        </w:rPr>
+        <w:t xml:space="preserve">también </w:t>
+      </w:r>
+      <w:r>
+        <w:rPr>
+          <w:lang w:val="es-AR"/>
+        </w:rPr>
+        <w:t>con</w:t>
+      </w:r>
+      <w:r>
+        <w:rPr>
+          <w:lang w:val="es-AR"/>
+        </w:rPr>
+        <w:t xml:space="preserve"> un pequeño</w:t>
+      </w:r>
+      <w:r>
+        <w:rPr>
+          <w:lang w:val="es-AR"/>
+        </w:rPr>
+        <w:t xml:space="preserve"> baño y ducha c</w:t>
+      </w:r>
+      <w:r>
+        <w:rPr>
+          <w:lang w:val="es-AR"/>
+        </w:rPr>
+        <w:t>on sistemas de filtrado continuo de agua como el utilizado en la</w:t>
+      </w:r>
+      <w:r>
+        <w:rPr>
+          <w:lang w:val="es-AR"/>
+        </w:rPr>
+        <w:t xml:space="preserve"> </w:t>
+      </w:r>
+      <w:r>
+        <w:rPr>
+          <w:lang w:val="es-AR"/>
+        </w:rPr>
+        <w:t>Estación Espacial Internacional</w:t>
+      </w:r>
+      <w:r>
+        <w:rPr>
+          <w:lang w:val="es-AR"/>
+        </w:rPr>
+        <w:t xml:space="preserve"> (de ahora en adelante ISS)</w:t>
+      </w:r>
+      <w:r>
+        <w:rPr>
+          <w:lang w:val="es-AR"/>
+        </w:rPr>
+        <w:t xml:space="preserve"> por cuestiones de economía de agua y disponibilidad de espacio. Además, contará con un </w:t>
+      </w:r>
+      <w:r>
+        <w:rPr>
+          <w:lang w:val="es-AR"/>
+        </w:rPr>
+        <w:t>área dedicada al</w:t>
+      </w:r>
+      <w:r>
+        <w:rPr>
+          <w:lang w:val="es-AR"/>
+        </w:rPr>
+        <w:t xml:space="preserve"> laboratorio de investigación</w:t>
+      </w:r>
+      <w:r>
+        <w:rPr>
+          <w:lang w:val="es-AR"/>
+        </w:rPr>
+        <w:t>.</w:t>
+      </w:r>
+    </w:p>
+    <w:p>
+      <w:pPr>
+        <w:rPr>
+          <w:lang w:val="es-AR"/>
+        </w:rPr>
+      </w:pPr>
+    </w:p>
+    <w:p>
+      <w:pPr>
+        <w:pStyle w:val="Ttulo3"/>
+        <w:rPr>
+          <w:lang w:val="es-AR"/>
+        </w:rPr>
+      </w:pPr>
+      <w:bookmarkStart w:id="22" w:name="_Toc481422981"/>
+      <w:r>
+        <w:rPr>
+          <w:lang w:val="es-AR"/>
+        </w:rPr>
+        <w:t>HAVEN-Beta</w:t>
+      </w:r>
       <w:bookmarkEnd w:id="22"/>
     </w:p>
     <w:p>
@@ -10473,288 +10596,156 @@
         <w:rPr>
           <w:lang w:val="es-AR"/>
         </w:rPr>
-        <w:t>Será el Habitáculo p</w:t>
-      </w:r>
-      <w:r>
-        <w:rPr>
-          <w:lang w:val="es-AR"/>
-        </w:rPr>
-        <w:t>ara la estadía de los Colonos</w:t>
-      </w:r>
-      <w:r>
-        <w:rPr>
-          <w:lang w:val="es-AR"/>
-        </w:rPr>
-        <w:t>. Cuenta con un comedor, habitaciones de camas literas dispuestas de a dos astronautas en paredes contiguas y dentro de estas segundas existen paredes retráctiles tipo fuelles que permiten plegarse y formar una sala común en el medio para recreación y/o comedor. Todas las camas cuentan con una p</w:t>
-      </w:r>
-      <w:r>
-        <w:rPr>
-          <w:lang w:val="es-AR"/>
-        </w:rPr>
-        <w:t xml:space="preserve">ersiana retráctil hacia arriba estilo Roll up banner </w:t>
-      </w:r>
-      <w:r>
-        <w:rPr>
-          <w:lang w:val="es-AR"/>
-        </w:rPr>
-        <w:t xml:space="preserve">de tipo black-out que permitan obtener mayor privacidad y menor luminiscencia para el descanso. Contará </w:t>
-      </w:r>
-      <w:r>
-        <w:rPr>
-          <w:lang w:val="es-AR"/>
-        </w:rPr>
-        <w:t xml:space="preserve">también </w:t>
-      </w:r>
-      <w:r>
-        <w:rPr>
-          <w:lang w:val="es-AR"/>
-        </w:rPr>
-        <w:t>con</w:t>
-      </w:r>
-      <w:r>
-        <w:rPr>
-          <w:lang w:val="es-AR"/>
-        </w:rPr>
-        <w:t xml:space="preserve"> un pequeño</w:t>
-      </w:r>
-      <w:r>
-        <w:rPr>
-          <w:lang w:val="es-AR"/>
-        </w:rPr>
-        <w:t xml:space="preserve"> baño y ducha c</w:t>
-      </w:r>
-      <w:r>
-        <w:rPr>
-          <w:lang w:val="es-AR"/>
-        </w:rPr>
-        <w:t>on sistemas de filtrado continuo de agua como el utilizado en la</w:t>
-      </w:r>
-      <w:r>
-        <w:rPr>
-          <w:lang w:val="es-AR"/>
-        </w:rPr>
-        <w:t xml:space="preserve"> </w:t>
-      </w:r>
-      <w:r>
-        <w:rPr>
-          <w:lang w:val="es-AR"/>
-        </w:rPr>
-        <w:t>Estación Espacial Internacional</w:t>
-      </w:r>
-      <w:r>
-        <w:rPr>
-          <w:lang w:val="es-AR"/>
-        </w:rPr>
-        <w:t xml:space="preserve"> (de ahora en adelante ISS)</w:t>
-      </w:r>
-      <w:r>
-        <w:rPr>
-          <w:lang w:val="es-AR"/>
-        </w:rPr>
-        <w:t xml:space="preserve"> por cuestiones de economía de agua y disponibilidad de espacio. Además, contará con un </w:t>
-      </w:r>
-      <w:r>
-        <w:rPr>
-          <w:lang w:val="es-AR"/>
-        </w:rPr>
-        <w:t>área dedicada al</w:t>
-      </w:r>
-      <w:r>
-        <w:rPr>
-          <w:lang w:val="es-AR"/>
-        </w:rPr>
-        <w:t xml:space="preserve"> laboratorio de investigación</w:t>
-      </w:r>
-      <w:r>
-        <w:rPr>
-          <w:lang w:val="es-AR"/>
-        </w:rPr>
-        <w:t>.</w:t>
-      </w:r>
-    </w:p>
-    <w:p>
-      <w:pPr>
-        <w:rPr>
-          <w:lang w:val="es-AR"/>
-        </w:rPr>
-      </w:pPr>
-    </w:p>
-    <w:p>
-      <w:pPr>
-        <w:pStyle w:val="Ttulo3"/>
-        <w:rPr>
-          <w:lang w:val="es-AR"/>
-        </w:rPr>
-      </w:pPr>
-      <w:bookmarkStart w:id="23" w:name="_Toc481422981"/>
-      <w:r>
-        <w:rPr>
-          <w:lang w:val="es-AR"/>
-        </w:rPr>
-        <w:t>HAVEN-Beta</w:t>
+        <w:t>Habitáculo contiguo a</w:t>
+      </w:r>
+      <w:r>
+        <w:rPr>
+          <w:lang w:val="es-AR"/>
+        </w:rPr>
+        <w:t>l</w:t>
+      </w:r>
+      <w:r>
+        <w:rPr>
+          <w:lang w:val="es-AR"/>
+        </w:rPr>
+        <w:t xml:space="preserve"> HAVEN-A de uso exclusivo para invernadero para el cultivo de diversas pla</w:t>
+      </w:r>
+      <w:r>
+        <w:rPr>
+          <w:lang w:val="es-AR"/>
+        </w:rPr>
+        <w:t>ntas que servirán para uso de materiales y en un futuro como fuente de alimentación. Hoy en día existen</w:t>
+      </w:r>
+      <w:r>
+        <w:rPr>
+          <w:lang w:val="es-AR"/>
+        </w:rPr>
+        <w:t xml:space="preserve"> varios experimentos</w:t>
+      </w:r>
+      <w:r>
+        <w:rPr>
+          <w:lang w:val="es-AR"/>
+        </w:rPr>
+        <w:t>,</w:t>
+      </w:r>
+      <w:r>
+        <w:rPr>
+          <w:lang w:val="es-AR"/>
+        </w:rPr>
+        <w:t xml:space="preserve"> tanto en la </w:t>
+      </w:r>
+      <w:r>
+        <w:rPr>
+          <w:lang w:val="es-AR"/>
+        </w:rPr>
+        <w:t>ISS</w:t>
+      </w:r>
+      <w:r>
+        <w:rPr>
+          <w:lang w:val="es-AR"/>
+        </w:rPr>
+        <w:t xml:space="preserve"> como en </w:t>
+      </w:r>
+      <w:r>
+        <w:rPr>
+          <w:lang w:val="es-AR"/>
+        </w:rPr>
+        <w:t>varios</w:t>
+      </w:r>
+      <w:r>
+        <w:rPr>
+          <w:lang w:val="es-AR"/>
+        </w:rPr>
+        <w:t xml:space="preserve"> lugares del mundo </w:t>
+      </w:r>
+      <w:r>
+        <w:rPr>
+          <w:lang w:val="es-AR"/>
+        </w:rPr>
+        <w:t xml:space="preserve">como </w:t>
+      </w:r>
+      <w:r>
+        <w:rPr>
+          <w:lang w:val="es-AR"/>
+        </w:rPr>
+        <w:t>laboratorios privados o estatales, universidades, agencias gubernamenta</w:t>
+      </w:r>
+      <w:r>
+        <w:rPr>
+          <w:lang w:val="es-AR"/>
+        </w:rPr>
+        <w:t>les y empresas interesadas e incluso World Disney World con su atracción de hidroponía de crecimiento de plantas en el desierto,</w:t>
+      </w:r>
+      <w:r>
+        <w:rPr>
+          <w:lang w:val="es-AR"/>
+        </w:rPr>
+        <w:t xml:space="preserve"> que tratan con diversos cultivos para que estas plantaciones ofrezcan mayor rendimiento y que sean sustentables</w:t>
+      </w:r>
+      <w:r>
+        <w:rPr>
+          <w:lang w:val="es-AR"/>
+        </w:rPr>
+        <w:t xml:space="preserve"> en suelos anormale. Todo esto es en gran parte</w:t>
+      </w:r>
+      <w:r>
+        <w:rPr>
+          <w:lang w:val="es-AR"/>
+        </w:rPr>
+        <w:t xml:space="preserve"> gracias a la manipulación de diversos factores que alteran el estado de las plantas, como la luz, los genes o los nutrientes, entre otros. Este hábitat podrá estar aislado de HAVEN-A o, en el caso más propicio, conectado a ella mediante un puente similar al  pasillo de abordaje </w:t>
+      </w:r>
+      <w:r>
+        <w:rPr>
+          <w:lang w:val="es-AR"/>
+        </w:rPr>
+        <w:t xml:space="preserve">tipo fuelle </w:t>
+      </w:r>
+      <w:r>
+        <w:rPr>
+          <w:lang w:val="es-AR"/>
+        </w:rPr>
+        <w:t xml:space="preserve">como los que se ven </w:t>
+      </w:r>
+      <w:r>
+        <w:rPr>
+          <w:lang w:val="es-AR"/>
+        </w:rPr>
+        <w:t xml:space="preserve">en los aeropuertos </w:t>
+      </w:r>
+      <w:r>
+        <w:rPr>
+          <w:lang w:val="es-AR"/>
+        </w:rPr>
+        <w:t xml:space="preserve">al abordar un avión </w:t>
+      </w:r>
+      <w:r>
+        <w:rPr>
+          <w:lang w:val="es-AR"/>
+        </w:rPr>
+        <w:t>internacional.</w:t>
+      </w:r>
+    </w:p>
+    <w:p>
+      <w:pPr>
+        <w:pStyle w:val="Ttulo2"/>
+        <w:rPr>
+          <w:lang w:val="es-AR"/>
+        </w:rPr>
+      </w:pPr>
+      <w:bookmarkStart w:id="23" w:name="_Toc481422982"/>
+      <w:r>
+        <w:rPr>
+          <w:lang w:val="es-AR"/>
+        </w:rPr>
+        <w:t xml:space="preserve">1 b.- </w:t>
+      </w:r>
+      <w:r>
+        <w:rPr>
+          <w:lang w:val="es-AR"/>
+        </w:rPr>
+        <w:t>HábitAR principal</w:t>
       </w:r>
       <w:bookmarkEnd w:id="23"/>
-    </w:p>
-    <w:p>
-      <w:pPr>
-        <w:rPr>
-          <w:lang w:val="es-AR"/>
-        </w:rPr>
-      </w:pPr>
-      <w:r>
-        <w:rPr>
-          <w:lang w:val="es-AR"/>
-        </w:rPr>
-        <w:t>Habitáculo contiguo a</w:t>
-      </w:r>
-      <w:r>
-        <w:rPr>
-          <w:lang w:val="es-AR"/>
-        </w:rPr>
-        <w:t>l</w:t>
-      </w:r>
-      <w:r>
-        <w:rPr>
-          <w:lang w:val="es-AR"/>
-        </w:rPr>
-        <w:t xml:space="preserve"> HAVEN-A de uso exclusivo para invernadero para el cultivo de diversas pla</w:t>
-      </w:r>
-      <w:r>
-        <w:rPr>
-          <w:lang w:val="es-AR"/>
-        </w:rPr>
-        <w:t>ntas que servirán para uso de materiales y en un futuro como fuente de alimentación. Hoy en día existen</w:t>
-      </w:r>
-      <w:r>
-        <w:rPr>
-          <w:lang w:val="es-AR"/>
-        </w:rPr>
-        <w:t xml:space="preserve"> varios experimentos</w:t>
-      </w:r>
-      <w:r>
-        <w:rPr>
-          <w:lang w:val="es-AR"/>
-        </w:rPr>
-        <w:t>,</w:t>
-      </w:r>
-      <w:r>
-        <w:rPr>
-          <w:lang w:val="es-AR"/>
-        </w:rPr>
-        <w:t xml:space="preserve"> tanto en la </w:t>
-      </w:r>
-      <w:r>
-        <w:rPr>
-          <w:lang w:val="es-AR"/>
-        </w:rPr>
-        <w:t>ISS</w:t>
-      </w:r>
-      <w:r>
-        <w:rPr>
-          <w:lang w:val="es-AR"/>
-        </w:rPr>
-        <w:t xml:space="preserve"> como en </w:t>
-      </w:r>
-      <w:r>
-        <w:rPr>
-          <w:lang w:val="es-AR"/>
-        </w:rPr>
-        <w:t>varios</w:t>
-      </w:r>
-      <w:r>
-        <w:rPr>
-          <w:lang w:val="es-AR"/>
-        </w:rPr>
-        <w:t xml:space="preserve"> lugares del mundo </w:t>
-      </w:r>
-      <w:r>
-        <w:rPr>
-          <w:lang w:val="es-AR"/>
-        </w:rPr>
-        <w:t xml:space="preserve">como </w:t>
-      </w:r>
-      <w:r>
-        <w:rPr>
-          <w:lang w:val="es-AR"/>
-        </w:rPr>
-        <w:t>laboratorios privados o estatales, universidades, agencias gubernamenta</w:t>
-      </w:r>
-      <w:r>
-        <w:rPr>
-          <w:lang w:val="es-AR"/>
-        </w:rPr>
-        <w:t>les y empresas interesadas e incluso World Disney World con su atracción de hidroponía de crecimiento de plantas en el desierto,</w:t>
-      </w:r>
-      <w:r>
-        <w:rPr>
-          <w:lang w:val="es-AR"/>
-        </w:rPr>
-        <w:t xml:space="preserve"> que tratan con diversos cultivos para que estas plantaciones ofrezcan mayor rendimiento y que sean sustentables</w:t>
-      </w:r>
-      <w:r>
-        <w:rPr>
-          <w:lang w:val="es-AR"/>
-        </w:rPr>
-        <w:t xml:space="preserve"> en suelos anormale. Todo esto es en gran parte</w:t>
-      </w:r>
-      <w:r>
-        <w:rPr>
-          <w:lang w:val="es-AR"/>
-        </w:rPr>
-        <w:t xml:space="preserve"> gracias a la manipulación de diversos factores que alteran el estado de las plantas, como la luz, los genes o los nutrientes, entre otros. Este hábitat podrá estar aislado de HAVEN-A o, en el caso más propicio, conectado a ella mediante un puente similar al  pasillo de abordaje </w:t>
-      </w:r>
-      <w:r>
-        <w:rPr>
-          <w:lang w:val="es-AR"/>
-        </w:rPr>
-        <w:t xml:space="preserve">tipo fuelle </w:t>
-      </w:r>
-      <w:r>
-        <w:rPr>
-          <w:lang w:val="es-AR"/>
-        </w:rPr>
-        <w:t xml:space="preserve">como los que se ven </w:t>
-      </w:r>
-      <w:r>
-        <w:rPr>
-          <w:lang w:val="es-AR"/>
-        </w:rPr>
-        <w:t xml:space="preserve">en los aeropuertos </w:t>
-      </w:r>
-      <w:r>
-        <w:rPr>
-          <w:lang w:val="es-AR"/>
-        </w:rPr>
-        <w:t xml:space="preserve">al abordar un avión </w:t>
-      </w:r>
-      <w:r>
-        <w:rPr>
-          <w:lang w:val="es-AR"/>
-        </w:rPr>
-        <w:t>internacional.</w:t>
-      </w:r>
-    </w:p>
-    <w:p>
-      <w:pPr>
-        <w:pStyle w:val="Ttulo2"/>
-        <w:rPr>
-          <w:lang w:val="es-AR"/>
-        </w:rPr>
-      </w:pPr>
-      <w:bookmarkStart w:id="24" w:name="_Toc481422982"/>
-      <w:r>
-        <w:rPr>
-          <w:lang w:val="es-AR"/>
-        </w:rPr>
-        <w:t xml:space="preserve">1 b.- </w:t>
-      </w:r>
-      <w:r>
-        <w:rPr>
-          <w:lang w:val="es-AR"/>
-        </w:rPr>
-        <w:t>HábitAR principal</w:t>
-      </w:r>
-      <w:bookmarkEnd w:id="24"/>
     </w:p>
     <w:p>
       <w:pPr>
@@ -11472,7 +11463,7 @@
           <w:lang w:val="es-AR"/>
         </w:rPr>
       </w:pPr>
-      <w:bookmarkStart w:id="25" w:name="_Toc481422983"/>
+      <w:bookmarkStart w:id="24" w:name="_Toc481422983"/>
       <w:r>
         <w:rPr>
           <w:rFonts w:eastAsia="Calibri"/>
@@ -11480,7 +11471,7 @@
         </w:rPr>
         <w:t>1 c.- Refugio para los Rovers</w:t>
       </w:r>
-      <w:bookmarkEnd w:id="25"/>
+      <w:bookmarkEnd w:id="24"/>
     </w:p>
     <w:p>
       <w:pPr>
@@ -11984,7 +11975,7 @@
           <w:lang w:val="es-AR"/>
         </w:rPr>
       </w:pPr>
-      <w:bookmarkStart w:id="26" w:name="_Toc481422984"/>
+      <w:bookmarkStart w:id="25" w:name="_Toc481422984"/>
       <w:r>
         <w:rPr>
           <w:lang w:val="es-AR"/>
@@ -11997,52 +11988,52 @@
         </w:rPr>
         <w:t>Infraestructura energética</w:t>
       </w:r>
+      <w:bookmarkEnd w:id="25"/>
+    </w:p>
+    <w:p>
+      <w:pPr>
+        <w:jc w:val="both"/>
+        <w:rPr>
+          <w:rFonts w:ascii="Calibri" w:eastAsia="Calibri" w:hAnsi="Calibri" w:cs="Calibri"/>
+          <w:lang w:val="es-AR"/>
+        </w:rPr>
+      </w:pPr>
+      <w:r>
+        <w:rPr>
+          <w:rFonts w:ascii="Calibri" w:eastAsia="Calibri" w:hAnsi="Calibri" w:cs="Calibri"/>
+          <w:lang w:val="es-AR"/>
+        </w:rPr>
+        <w:t>Nuestra Colonia utilizar</w:t>
+      </w:r>
+      <w:r>
+        <w:rPr>
+          <w:rFonts w:ascii="Calibri" w:eastAsia="Calibri" w:hAnsi="Calibri" w:cs="Calibri"/>
+          <w:lang w:val="es-AR"/>
+        </w:rPr>
+        <w:t>á 2 tipos de fuentes de energía: Una fuente de energía principal que será de tipo nuclear y una segunda con propósito de contingencia, apoyo y diversidad, que es la energía solar.</w:t>
+      </w:r>
+    </w:p>
+    <w:p>
+      <w:pPr>
+        <w:pStyle w:val="Ttulo3"/>
+        <w:rPr>
+          <w:lang w:val="es-AR"/>
+        </w:rPr>
+      </w:pPr>
+      <w:bookmarkStart w:id="26" w:name="_Toc481422985"/>
+      <w:r>
+        <w:rPr>
+          <w:lang w:val="es-AR"/>
+        </w:rPr>
+        <w:t xml:space="preserve">2 a.- </w:t>
+      </w:r>
+      <w:r>
+        <w:rPr>
+          <w:lang w:val="es-AR"/>
+        </w:rPr>
+        <w:t>Fuente principal: Energía nuclear por medio de RTG</w:t>
+      </w:r>
       <w:bookmarkEnd w:id="26"/>
-    </w:p>
-    <w:p>
-      <w:pPr>
-        <w:jc w:val="both"/>
-        <w:rPr>
-          <w:rFonts w:ascii="Calibri" w:eastAsia="Calibri" w:hAnsi="Calibri" w:cs="Calibri"/>
-          <w:lang w:val="es-AR"/>
-        </w:rPr>
-      </w:pPr>
-      <w:r>
-        <w:rPr>
-          <w:rFonts w:ascii="Calibri" w:eastAsia="Calibri" w:hAnsi="Calibri" w:cs="Calibri"/>
-          <w:lang w:val="es-AR"/>
-        </w:rPr>
-        <w:t>Nuestra Colonia utilizar</w:t>
-      </w:r>
-      <w:r>
-        <w:rPr>
-          <w:rFonts w:ascii="Calibri" w:eastAsia="Calibri" w:hAnsi="Calibri" w:cs="Calibri"/>
-          <w:lang w:val="es-AR"/>
-        </w:rPr>
-        <w:t>á 2 tipos de fuentes de energía: Una fuente de energía principal que será de tipo nuclear y una segunda con propósito de contingencia, apoyo y diversidad, que es la energía solar.</w:t>
-      </w:r>
-    </w:p>
-    <w:p>
-      <w:pPr>
-        <w:pStyle w:val="Ttulo3"/>
-        <w:rPr>
-          <w:lang w:val="es-AR"/>
-        </w:rPr>
-      </w:pPr>
-      <w:bookmarkStart w:id="27" w:name="_Toc481422985"/>
-      <w:r>
-        <w:rPr>
-          <w:lang w:val="es-AR"/>
-        </w:rPr>
-        <w:t xml:space="preserve">2 a.- </w:t>
-      </w:r>
-      <w:r>
-        <w:rPr>
-          <w:lang w:val="es-AR"/>
-        </w:rPr>
-        <w:t>Fuente principal: Energía nuclear por medio de RTG</w:t>
-      </w:r>
-      <w:bookmarkEnd w:id="27"/>
     </w:p>
     <w:p>
       <w:pPr>
@@ -12258,7 +12249,7 @@
           <w:lang w:val="es-AR"/>
         </w:rPr>
       </w:pPr>
-      <w:bookmarkStart w:id="28" w:name="_Toc481422986"/>
+      <w:bookmarkStart w:id="27" w:name="_Toc481422986"/>
       <w:r>
         <w:rPr>
           <w:lang w:val="es-AR"/>
@@ -12283,7 +12274,7 @@
         </w:rPr>
         <w:t>: Energía Solar Fotovoltaica</w:t>
       </w:r>
-      <w:bookmarkEnd w:id="28"/>
+      <w:bookmarkEnd w:id="27"/>
     </w:p>
     <w:p>
       <w:pPr>
@@ -12348,7 +12339,7 @@
           <w:lang w:val="es-AR"/>
         </w:rPr>
       </w:pPr>
-      <w:bookmarkStart w:id="29" w:name="_Toc481422987"/>
+      <w:bookmarkStart w:id="28" w:name="_Toc481422987"/>
       <w:r>
         <w:rPr>
           <w:lang w:val="es-AR"/>
@@ -12361,7 +12352,7 @@
         </w:rPr>
         <w:t>Producción de Recursos</w:t>
       </w:r>
-      <w:bookmarkEnd w:id="29"/>
+      <w:bookmarkEnd w:id="28"/>
     </w:p>
     <w:p>
       <w:pPr>
@@ -12469,7 +12460,7 @@
           <w:lang w:val="es-AR"/>
         </w:rPr>
       </w:pPr>
-      <w:bookmarkStart w:id="30" w:name="_Toc481422988"/>
+      <w:bookmarkStart w:id="29" w:name="_Toc481422988"/>
       <w:r>
         <w:rPr>
           <w:rFonts w:eastAsia="Calibri"/>
@@ -12477,7 +12468,7 @@
         </w:rPr>
         <w:t>4.- Impresora 3D</w:t>
       </w:r>
-      <w:bookmarkEnd w:id="30"/>
+      <w:bookmarkEnd w:id="29"/>
     </w:p>
     <w:p>
       <w:pPr>
@@ -12650,30 +12641,30 @@
           <w:lang w:val="es-AR"/>
         </w:rPr>
       </w:pPr>
-      <w:bookmarkStart w:id="31" w:name="_Toc481422993"/>
+      <w:bookmarkStart w:id="30" w:name="_Toc481422993"/>
       <w:r>
         <w:rPr>
           <w:lang w:val="es-AR"/>
         </w:rPr>
         <w:t>Diseño de interiores</w:t>
       </w:r>
+      <w:bookmarkEnd w:id="30"/>
+    </w:p>
+    <w:p>
+      <w:pPr>
+        <w:pStyle w:val="Ttulo2"/>
+        <w:rPr>
+          <w:lang w:val="es-AR"/>
+        </w:rPr>
+      </w:pPr>
+      <w:bookmarkStart w:id="31" w:name="_Toc481422994"/>
+      <w:r>
+        <w:rPr>
+          <w:lang w:val="es-AR"/>
+        </w:rPr>
+        <w:t>Ducha atomizadora</w:t>
+      </w:r>
       <w:bookmarkEnd w:id="31"/>
-    </w:p>
-    <w:p>
-      <w:pPr>
-        <w:pStyle w:val="Ttulo2"/>
-        <w:rPr>
-          <w:lang w:val="es-AR"/>
-        </w:rPr>
-      </w:pPr>
-      <w:bookmarkStart w:id="32" w:name="_Toc481422994"/>
-      <w:r>
-        <w:rPr>
-          <w:lang w:val="es-AR"/>
-        </w:rPr>
-        <w:t>Ducha atomizadora</w:t>
-      </w:r>
-      <w:bookmarkEnd w:id="32"/>
     </w:p>
     <w:p>
       <w:pPr>
@@ -12720,7 +12711,7 @@
           <w:lang w:val="es-AR"/>
         </w:rPr>
       </w:pPr>
-      <w:bookmarkStart w:id="33" w:name="_Toc481422995"/>
+      <w:bookmarkStart w:id="32" w:name="_Toc481422995"/>
       <w:r>
         <w:rPr>
           <w:rFonts w:eastAsia="Calibri"/>
@@ -13290,23 +13281,23 @@
         </w:rPr>
         <w:t>Muebles Multitarea</w:t>
       </w:r>
+      <w:bookmarkEnd w:id="32"/>
+    </w:p>
+    <w:p>
+      <w:pPr>
+        <w:pStyle w:val="Ttulo2"/>
+        <w:rPr>
+          <w:lang w:val="es-AR"/>
+        </w:rPr>
+      </w:pPr>
+      <w:bookmarkStart w:id="33" w:name="_Toc481422996"/>
+      <w:r>
+        <w:rPr>
+          <w:lang w:val="es-AR"/>
+        </w:rPr>
+        <w:t>Cama-Armario</w:t>
+      </w:r>
       <w:bookmarkEnd w:id="33"/>
-    </w:p>
-    <w:p>
-      <w:pPr>
-        <w:pStyle w:val="Ttulo2"/>
-        <w:rPr>
-          <w:lang w:val="es-AR"/>
-        </w:rPr>
-      </w:pPr>
-      <w:bookmarkStart w:id="34" w:name="_Toc481422996"/>
-      <w:r>
-        <w:rPr>
-          <w:lang w:val="es-AR"/>
-        </w:rPr>
-        <w:t>Cama-Armario</w:t>
-      </w:r>
-      <w:bookmarkEnd w:id="34"/>
     </w:p>
     <w:p>
       <w:pPr>
@@ -13583,7 +13574,7 @@
           <w:lang w:val="es-AR"/>
         </w:rPr>
       </w:pPr>
-      <w:bookmarkStart w:id="35" w:name="_Toc481422997"/>
+      <w:bookmarkStart w:id="34" w:name="_Toc481422997"/>
       <w:r>
         <w:rPr>
           <w:lang w:val="es-AR"/>
@@ -13596,49 +13587,49 @@
         </w:rPr>
         <w:t xml:space="preserve"> Plegable</w:t>
       </w:r>
+      <w:bookmarkEnd w:id="34"/>
+    </w:p>
+    <w:p>
+      <w:pPr>
+        <w:rPr>
+          <w:lang w:val="es-AR"/>
+        </w:rPr>
+      </w:pPr>
+      <w:r>
+        <w:rPr>
+          <w:lang w:val="es-AR"/>
+        </w:rPr>
+        <w:t xml:space="preserve">Esta silla no es tan novedosa como el mueble anterior, pero cumple perfectamente la misma </w:t>
+      </w:r>
+      <w:r>
+        <w:rPr>
+          <w:lang w:val="es-AR"/>
+        </w:rPr>
+        <w:t>función. Su forma plegable permite apilarlas y ocupar muy poco espacio. A continuación se muestra su diseño en la siguiente figura.</w:t>
+      </w:r>
+    </w:p>
+    <w:p>
+      <w:pPr>
+        <w:rPr>
+          <w:lang w:val="es-AR"/>
+        </w:rPr>
+      </w:pPr>
+    </w:p>
+    <w:p>
+      <w:pPr>
+        <w:pStyle w:val="Ttulo2"/>
+        <w:rPr>
+          <w:lang w:val="es-AR"/>
+        </w:rPr>
+      </w:pPr>
+      <w:bookmarkStart w:id="35" w:name="_Toc481422998"/>
+      <w:r>
+        <w:rPr>
+          <w:lang w:val="es-AR"/>
+        </w:rPr>
+        <w:t>Escritorio Fantástico</w:t>
+      </w:r>
       <w:bookmarkEnd w:id="35"/>
-    </w:p>
-    <w:p>
-      <w:pPr>
-        <w:rPr>
-          <w:lang w:val="es-AR"/>
-        </w:rPr>
-      </w:pPr>
-      <w:r>
-        <w:rPr>
-          <w:lang w:val="es-AR"/>
-        </w:rPr>
-        <w:t xml:space="preserve">Esta silla no es tan novedosa como el mueble anterior, pero cumple perfectamente la misma </w:t>
-      </w:r>
-      <w:r>
-        <w:rPr>
-          <w:lang w:val="es-AR"/>
-        </w:rPr>
-        <w:t>función. Su forma plegable permite apilarlas y ocupar muy poco espacio. A continuación se muestra su diseño en la siguiente figura.</w:t>
-      </w:r>
-    </w:p>
-    <w:p>
-      <w:pPr>
-        <w:rPr>
-          <w:lang w:val="es-AR"/>
-        </w:rPr>
-      </w:pPr>
-    </w:p>
-    <w:p>
-      <w:pPr>
-        <w:pStyle w:val="Ttulo2"/>
-        <w:rPr>
-          <w:lang w:val="es-AR"/>
-        </w:rPr>
-      </w:pPr>
-      <w:bookmarkStart w:id="36" w:name="_Toc481422998"/>
-      <w:r>
-        <w:rPr>
-          <w:lang w:val="es-AR"/>
-        </w:rPr>
-        <w:t>Escritorio Fantástico</w:t>
-      </w:r>
-      <w:bookmarkEnd w:id="36"/>
     </w:p>
     <w:p>
       <w:pPr>
@@ -13664,15 +13655,15 @@
           <w:lang w:val="es-AR"/>
         </w:rPr>
       </w:pPr>
-      <w:bookmarkStart w:id="37" w:name="_Toc481422989"/>
-      <w:bookmarkStart w:id="38" w:name="_Toc481422999"/>
+      <w:bookmarkStart w:id="36" w:name="_Toc481422989"/>
+      <w:bookmarkStart w:id="37" w:name="_Toc481422999"/>
       <w:r>
         <w:rPr>
           <w:lang w:val="es-AR"/>
         </w:rPr>
         <w:t>Ideas de proyectos futuros.</w:t>
       </w:r>
-      <w:bookmarkEnd w:id="37"/>
+      <w:bookmarkEnd w:id="36"/>
     </w:p>
     <w:p>
       <w:pPr>
@@ -13681,14 +13672,14 @@
           <w:lang w:val="es-AR"/>
         </w:rPr>
       </w:pPr>
-      <w:bookmarkStart w:id="39" w:name="_Toc481422990"/>
+      <w:bookmarkStart w:id="38" w:name="_Toc481422990"/>
       <w:r>
         <w:rPr>
           <w:lang w:val="es-AR"/>
         </w:rPr>
         <w:t>Ascensor espacial:</w:t>
       </w:r>
-      <w:bookmarkEnd w:id="39"/>
+      <w:bookmarkEnd w:id="38"/>
       <w:r>
         <w:rPr>
           <w:lang w:val="es-AR"/>
@@ -13726,14 +13717,14 @@
           <w:lang w:val="es-AR"/>
         </w:rPr>
       </w:pPr>
-      <w:bookmarkStart w:id="40" w:name="_Toc481422991"/>
+      <w:bookmarkStart w:id="39" w:name="_Toc481422991"/>
       <w:r>
         <w:rPr>
           <w:lang w:val="es-AR"/>
         </w:rPr>
         <w:t>Posible descubrimiento de azufre</w:t>
       </w:r>
-      <w:bookmarkEnd w:id="40"/>
+      <w:bookmarkEnd w:id="39"/>
     </w:p>
     <w:p>
       <w:pPr>
@@ -13760,66 +13751,66 @@
           <w:lang w:val="es-AR"/>
         </w:rPr>
       </w:pPr>
-      <w:bookmarkStart w:id="41" w:name="_Toc481422992"/>
+      <w:bookmarkStart w:id="40" w:name="_Toc481422992"/>
       <w:r>
         <w:rPr>
           <w:lang w:val="es-AR"/>
         </w:rPr>
         <w:t>Siderurgia</w:t>
       </w:r>
+      <w:bookmarkEnd w:id="40"/>
+    </w:p>
+    <w:p>
+      <w:pPr>
+        <w:jc w:val="both"/>
+        <w:rPr>
+          <w:lang w:val="es-AR"/>
+        </w:rPr>
+      </w:pPr>
+      <w:r>
+        <w:rPr>
+          <w:rFonts w:ascii="Calibri" w:eastAsia="Calibri" w:hAnsi="Calibri" w:cs="Calibri"/>
+          <w:lang w:val="es-AR"/>
+        </w:rPr>
+        <w:t>Otro proyecto a futuro que los colonos pueden realizar es obtener hierro dulce y acero en base a la gran cantidad de óxido de hierro presente en el planeta Marte implementando siderurgia para aprovechar ese material y utilizarlo en la construcción. El acero es muy útil para hacer esqueletos de hormigón armado, que le brindan a la concreta resistencia a la tracción, pudiendo hacer así refugios más resistentes. El Alto horno es un proyecto en principio viable debido a que en Marte abunde material refractario, facilitando la obtención de recursos para la construcción de este primero.</w:t>
+      </w:r>
+    </w:p>
+    <w:p>
+      <w:pPr>
+        <w:pStyle w:val="Ttulo1"/>
+        <w:rPr>
+          <w:lang w:val="es-AR"/>
+        </w:rPr>
+      </w:pPr>
+      <w:r>
+        <w:rPr>
+          <w:lang w:val="es-AR"/>
+        </w:rPr>
+        <w:t>Recursos</w:t>
+      </w:r>
+      <w:r>
+        <w:rPr>
+          <w:lang w:val="es-AR"/>
+        </w:rPr>
+        <w:t xml:space="preserve"> y Bibliografía</w:t>
+      </w:r>
+      <w:bookmarkEnd w:id="37"/>
+    </w:p>
+    <w:p>
+      <w:pPr>
+        <w:pStyle w:val="Ttulo2"/>
+        <w:rPr>
+          <w:lang w:val="es-AR"/>
+        </w:rPr>
+      </w:pPr>
+      <w:bookmarkStart w:id="41" w:name="_Toc481423000"/>
+      <w:r>
+        <w:rPr>
+          <w:lang w:val="es-AR"/>
+        </w:rPr>
+        <w:t>RECURSOS APORTADOS POR LA NASA</w:t>
+      </w:r>
       <w:bookmarkEnd w:id="41"/>
-    </w:p>
-    <w:p>
-      <w:pPr>
-        <w:jc w:val="both"/>
-        <w:rPr>
-          <w:lang w:val="es-AR"/>
-        </w:rPr>
-      </w:pPr>
-      <w:r>
-        <w:rPr>
-          <w:rFonts w:ascii="Calibri" w:eastAsia="Calibri" w:hAnsi="Calibri" w:cs="Calibri"/>
-          <w:lang w:val="es-AR"/>
-        </w:rPr>
-        <w:t>Otro proyecto a futuro que los colonos pueden realizar es obtener hierro dulce y acero en base a la gran cantidad de óxido de hierro presente en el planeta Marte implementando siderurgia para aprovechar ese material y utilizarlo en la construcción. El acero es muy útil para hacer esqueletos de hormigón armado, que le brindan a la concreta resistencia a la tracción, pudiendo hacer así refugios más resistentes. El Alto horno es un proyecto en principio viable debido a que en Marte abunde material refractario, facilitando la obtención de recursos para la construcción de este primero.</w:t>
-      </w:r>
-    </w:p>
-    <w:p>
-      <w:pPr>
-        <w:pStyle w:val="Ttulo1"/>
-        <w:rPr>
-          <w:lang w:val="es-AR"/>
-        </w:rPr>
-      </w:pPr>
-      <w:r>
-        <w:rPr>
-          <w:lang w:val="es-AR"/>
-        </w:rPr>
-        <w:t>Recursos</w:t>
-      </w:r>
-      <w:r>
-        <w:rPr>
-          <w:lang w:val="es-AR"/>
-        </w:rPr>
-        <w:t xml:space="preserve"> y Bibliografía</w:t>
-      </w:r>
-      <w:bookmarkEnd w:id="38"/>
-    </w:p>
-    <w:p>
-      <w:pPr>
-        <w:pStyle w:val="Ttulo2"/>
-        <w:rPr>
-          <w:lang w:val="es-AR"/>
-        </w:rPr>
-      </w:pPr>
-      <w:bookmarkStart w:id="42" w:name="_Toc481423000"/>
-      <w:r>
-        <w:rPr>
-          <w:lang w:val="es-AR"/>
-        </w:rPr>
-        <w:t>RECURSOS APORTADOS POR LA NASA</w:t>
-      </w:r>
-      <w:bookmarkEnd w:id="42"/>
     </w:p>
     <w:p>
       <w:pPr>
@@ -13872,6 +13863,7 @@
     <w:p>
       <w:pPr>
         <w:rPr>
+          <w:rStyle w:val="Hipervnculo"/>
           <w:rFonts w:ascii="Calibri" w:eastAsia="Calibri" w:hAnsi="Calibri" w:cs="Calibri"/>
           <w:lang w:val="es-AR"/>
         </w:rPr>
@@ -13893,6 +13885,37 @@
           <w:t>https://2017.spaceappschallenge.org/challenges/ideate-and-create/small-spaces-big-ideas/details</w:t>
         </w:r>
       </w:hyperlink>
+      <w:bookmarkStart w:id="42" w:name="_GoBack"/>
+      <w:bookmarkEnd w:id="42"/>
+    </w:p>
+    <w:p>
+      <w:pPr>
+        <w:rPr>
+          <w:rFonts w:ascii="Calibri" w:eastAsia="Calibri" w:hAnsi="Calibri" w:cs="Calibri"/>
+          <w:color w:val="0563C1" w:themeColor="hyperlink"/>
+          <w:u w:val="single"/>
+          <w:lang w:val="es-AR"/>
+        </w:rPr>
+      </w:pPr>
+      <w:r>
+        <w:t>3D rover design</w:t>
+      </w:r>
+      <w:r>
+        <w:rPr>
+          <w:rStyle w:val="Hipervnculo"/>
+          <w:rFonts w:ascii="Calibri" w:eastAsia="Calibri" w:hAnsi="Calibri" w:cs="Calibri"/>
+          <w:lang w:val="es-AR"/>
+        </w:rPr>
+        <w:t xml:space="preserve"> </w:t>
+      </w:r>
+      <w:r>
+        <w:rPr>
+          <w:rStyle w:val="Hipervnculo"/>
+          <w:rFonts w:ascii="Calibri" w:eastAsia="Calibri" w:hAnsi="Calibri" w:cs="Calibri"/>
+          <w:lang w:val="es-AR"/>
+        </w:rPr>
+        <w:t>https://nasa3d.arc.nasa.gov/detail/mars-rover-curiosity</w:t>
+      </w:r>
     </w:p>
     <w:p>
       <w:pPr>
@@ -17963,7 +17986,7 @@
             <w:rPr>
               <w:noProof/>
             </w:rPr>
-            <w:t>23</w:t>
+            <w:t>31</w:t>
           </w:r>
           <w:r>
             <w:fldChar w:fldCharType="end"/>
@@ -19234,7 +19257,6 @@
   <w:style w:type="character" w:default="1" w:styleId="Fuentedeprrafopredeter">
     <w:name w:val="Default Paragraph Font"/>
     <w:uiPriority w:val="1"/>
-    <w:semiHidden/>
     <w:unhideWhenUsed/>
   </w:style>
   <w:style w:type="table" w:default="1" w:styleId="Tablanormal">
@@ -19809,7 +19831,7 @@
 </file>
 
 <file path=customXml/itemProps1.xml><?xml version="1.0" encoding="utf-8"?>
-<ds:datastoreItem xmlns:ds="http://schemas.openxmlformats.org/officeDocument/2006/customXml" ds:itemID="{EA1AAA43-E235-4219-AD2C-373EE1ACF261}">
+<ds:datastoreItem xmlns:ds="http://schemas.openxmlformats.org/officeDocument/2006/customXml" ds:itemID="{AD298813-7D2C-4E3B-873F-6F9E84A0FAA6}">
   <ds:schemaRefs>
     <ds:schemaRef ds:uri="http://schemas.openxmlformats.org/officeDocument/2006/bibliography"/>
   </ds:schemaRefs>

</xml_diff>